<commit_message>
The proposal is revised again.
</commit_message>
<xml_diff>
--- a/Proposal for Final Project_revised.docx
+++ b/Proposal for Final Project_revised.docx
@@ -309,6 +309,12 @@
       <w:r>
         <w:t xml:space="preserve">here are amazingly countless data on webs especially </w:t>
       </w:r>
+      <w:r>
+        <w:rPr>
+          <w:rFonts w:hint="eastAsia"/>
+        </w:rPr>
+        <w:t xml:space="preserve">the </w:t>
+      </w:r>
       <w:proofErr w:type="spellStart"/>
       <w:r>
         <w:t>Weibo</w:t>
@@ -371,7 +377,43 @@
         <w:rPr>
           <w:rFonts w:hint="eastAsia"/>
         </w:rPr>
-        <w:t>The predictor may perform a regression based on training data, but there could be a lot of noise in the raw data. Thus, we have to choose data to train A.I. And we believe it should</w:t>
+        <w:t xml:space="preserve">The </w:t>
+      </w:r>
+      <w:r>
+        <w:rPr>
+          <w:rFonts w:hint="eastAsia"/>
+        </w:rPr>
+        <w:t xml:space="preserve">A.I </w:t>
+      </w:r>
+      <w:r>
+        <w:rPr>
+          <w:rFonts w:hint="eastAsia"/>
+        </w:rPr>
+        <w:t xml:space="preserve">predictor may perform a regression based on training data, but there could be a lot of noise in the raw data. Thus, we have to choose data to train A.I. </w:t>
+      </w:r>
+      <w:r>
+        <w:rPr>
+          <w:rFonts w:hint="eastAsia"/>
+        </w:rPr>
+        <w:t>W</w:t>
+      </w:r>
+      <w:r>
+        <w:rPr>
+          <w:rFonts w:hint="eastAsia"/>
+        </w:rPr>
+        <w:t xml:space="preserve">e believe </w:t>
+      </w:r>
+      <w:r>
+        <w:rPr>
+          <w:rFonts w:hint="eastAsia"/>
+        </w:rPr>
+        <w:t xml:space="preserve">that </w:t>
+      </w:r>
+      <w:r>
+        <w:rPr>
+          <w:rFonts w:hint="eastAsia"/>
+        </w:rPr>
+        <w:t>it should</w:t>
       </w:r>
       <w:r>
         <w:t xml:space="preserve"> be </w:t>
@@ -392,6 +434,12 @@
         <w:t xml:space="preserve"> problem</w:t>
       </w:r>
       <w:r>
+        <w:rPr>
+          <w:rFonts w:hint="eastAsia"/>
+        </w:rPr>
+        <w:t xml:space="preserve"> to correctly select data to train predictor</w:t>
+      </w:r>
+      <w:r>
         <w:t xml:space="preserve">. </w:t>
       </w:r>
       <w:r>
@@ -418,13 +466,58 @@
         <w:rPr>
           <w:rFonts w:hint="eastAsia"/>
         </w:rPr>
-        <w:t>. If our predictor is too optimized on training data, a precision on t</w:t>
-      </w:r>
-      <w:r>
-        <w:rPr>
-          <w:rFonts w:hint="eastAsia"/>
-        </w:rPr>
-        <w:t xml:space="preserve">he test data could be very low. The third-problem is the </w:t>
+        <w:t xml:space="preserve">. If our predictor is too optimized on training data, </w:t>
+      </w:r>
+      <w:r>
+        <w:rPr>
+          <w:rFonts w:hint="eastAsia"/>
+        </w:rPr>
+        <w:t>a</w:t>
+      </w:r>
+      <w:r>
+        <w:rPr>
+          <w:rFonts w:hint="eastAsia"/>
+        </w:rPr>
+        <w:t xml:space="preserve"> precision on t</w:t>
+      </w:r>
+      <w:r>
+        <w:rPr>
+          <w:rFonts w:hint="eastAsia"/>
+        </w:rPr>
+        <w:t>he test da</w:t>
+      </w:r>
+      <w:r>
+        <w:rPr>
+          <w:rFonts w:hint="eastAsia"/>
+        </w:rPr>
+        <w:t xml:space="preserve">ta could be very low. The third most important </w:t>
+      </w:r>
+      <w:r>
+        <w:rPr>
+          <w:rFonts w:hint="eastAsia"/>
+        </w:rPr>
+        <w:t xml:space="preserve">problem </w:t>
+      </w:r>
+      <w:r>
+        <w:rPr>
+          <w:rFonts w:hint="eastAsia"/>
+        </w:rPr>
+        <w:t xml:space="preserve">of this </w:t>
+      </w:r>
+      <w:r>
+        <w:t>proposal</w:t>
+      </w:r>
+      <w:r>
+        <w:rPr>
+          <w:rFonts w:hint="eastAsia"/>
+        </w:rPr>
+        <w:t xml:space="preserve"> </w:t>
+      </w:r>
+      <w:r>
+        <w:rPr>
+          <w:rFonts w:hint="eastAsia"/>
+        </w:rPr>
+        <w:t xml:space="preserve">is the </w:t>
       </w:r>
       <w:r>
         <w:t>“</w:t>
@@ -442,7 +535,31 @@
         <w:rPr>
           <w:rFonts w:hint="eastAsia"/>
         </w:rPr>
-        <w:t xml:space="preserve"> problem. </w:t>
+        <w:t xml:space="preserve"> problem</w:t>
+      </w:r>
+      <w:r>
+        <w:rPr>
+          <w:rFonts w:hint="eastAsia"/>
+        </w:rPr>
+        <w:t xml:space="preserve">. </w:t>
+      </w:r>
+      <w:r>
+        <w:rPr>
+          <w:rFonts w:hint="eastAsia"/>
+        </w:rPr>
+        <w:t xml:space="preserve">It </w:t>
+      </w:r>
+      <w:r>
+        <w:rPr>
+          <w:rFonts w:hint="eastAsia"/>
+        </w:rPr>
+        <w:t xml:space="preserve">is </w:t>
+      </w:r>
+      <w:r>
+        <w:rPr>
+          <w:rFonts w:hint="eastAsia"/>
+        </w:rPr>
+        <w:t>due to the lack of information for a large number of users in testing dataset.</w:t>
       </w:r>
     </w:p>
     <w:p/>
@@ -472,28 +589,52 @@
         <w:rPr>
           <w:rFonts w:hint="eastAsia"/>
         </w:rPr>
-        <w:t>W</w:t>
-      </w:r>
-      <w:r>
-        <w:t>e are going to look into through all data, and pick some data only we need.</w:t>
-      </w:r>
-      <w:r>
-        <w:rPr>
-          <w:rFonts w:hint="eastAsia"/>
-        </w:rPr>
-        <w:t xml:space="preserve"> A preprocessing w</w:t>
-      </w:r>
-      <w:r>
-        <w:rPr>
-          <w:rFonts w:hint="eastAsia"/>
-        </w:rPr>
-        <w:t xml:space="preserve">ill </w:t>
-      </w:r>
-      <w:r>
-        <w:rPr>
-          <w:rFonts w:hint="eastAsia"/>
-        </w:rPr>
-        <w:t>be performed on selected dat</w:t>
+        <w:t>We are going to pick only part of entire dataset although w</w:t>
+      </w:r>
+      <w:r>
+        <w:t xml:space="preserve">e </w:t>
+      </w:r>
+      <w:r>
+        <w:rPr>
+          <w:rFonts w:hint="eastAsia"/>
+        </w:rPr>
+        <w:t xml:space="preserve">do not </w:t>
+      </w:r>
+      <w:r>
+        <w:t>decide</w:t>
+      </w:r>
+      <w:r>
+        <w:rPr>
+          <w:rFonts w:hint="eastAsia"/>
+        </w:rPr>
+        <w:t xml:space="preserve"> yet</w:t>
+      </w:r>
+      <w:r>
+        <w:t>.</w:t>
+      </w:r>
+      <w:r>
+        <w:rPr>
+          <w:rFonts w:hint="eastAsia"/>
+        </w:rPr>
+        <w:t xml:space="preserve"> </w:t>
+      </w:r>
+      <w:r>
+        <w:rPr>
+          <w:rFonts w:hint="eastAsia"/>
+        </w:rPr>
+        <w:t xml:space="preserve">As we already mentioned, </w:t>
+      </w:r>
+      <w:r>
+        <w:rPr>
+          <w:rFonts w:hint="eastAsia"/>
+        </w:rPr>
+        <w:t xml:space="preserve">there should be lots of noise in the raw data. Thus, we will perform a preprocessing </w:t>
+      </w:r>
+      <w:r>
+        <w:rPr>
+          <w:rFonts w:hint="eastAsia"/>
+        </w:rPr>
+        <w:t>on selected dat</w:t>
       </w:r>
       <w:r>
         <w:rPr>
@@ -505,19 +646,10 @@
         <w:rPr>
           <w:rFonts w:hint="eastAsia"/>
         </w:rPr>
-        <w:t>W</w:t>
-      </w:r>
-      <w:r>
-        <w:t xml:space="preserve">e </w:t>
-      </w:r>
-      <w:r>
-        <w:rPr>
-          <w:rFonts w:hint="eastAsia"/>
-        </w:rPr>
-        <w:t>could</w:t>
-      </w:r>
-      <w:r>
-        <w:t xml:space="preserve"> remove some dummy users </w:t>
+        <w:t>S</w:t>
+      </w:r>
+      <w:r>
+        <w:t xml:space="preserve">ome dummy users </w:t>
       </w:r>
       <w:r>
         <w:rPr>
@@ -526,7 +658,16 @@
         <w:t>or</w:t>
       </w:r>
       <w:r>
-        <w:t xml:space="preserve"> duplicate data. We are also conce</w:t>
+        <w:t xml:space="preserve"> duplicate data</w:t>
+      </w:r>
+      <w:r>
+        <w:rPr>
+          <w:rFonts w:hint="eastAsia"/>
+        </w:rPr>
+        <w:t xml:space="preserve"> could be removed at this stage</w:t>
+      </w:r>
+      <w:r>
+        <w:t>. We are also conce</w:t>
       </w:r>
       <w:r>
         <w:t xml:space="preserve">rning </w:t>
@@ -607,6 +748,7 @@
           <w:b/>
           <w:sz w:val="22"/>
         </w:rPr>
+        <w:lastRenderedPageBreak/>
         <w:t>3. METHOD</w:t>
       </w:r>
     </w:p>
@@ -621,15 +763,70 @@
         <w:rPr>
           <w:rFonts w:hint="eastAsia"/>
         </w:rPr>
-        <w:lastRenderedPageBreak/>
-        <w:t>We are going to adopt Factorization Machines which are a new model that combines the advantages of Support Vector Mach</w:t>
-      </w:r>
-      <w:r>
-        <w:rPr>
-          <w:rFonts w:hint="eastAsia"/>
-        </w:rPr>
-        <w:t>ines with factorization models. FMs have following advantages [1].</w:t>
-      </w:r>
+        <w:t xml:space="preserve">We </w:t>
+      </w:r>
+      <w:r>
+        <w:rPr>
+          <w:rFonts w:hint="eastAsia"/>
+        </w:rPr>
+        <w:t>will</w:t>
+      </w:r>
+      <w:r>
+        <w:rPr>
+          <w:rFonts w:hint="eastAsia"/>
+        </w:rPr>
+        <w:t xml:space="preserve"> adopt Factorization Machines which are a new model that combines advantages of S</w:t>
+      </w:r>
+      <w:r>
+        <w:rPr>
+          <w:rFonts w:hint="eastAsia"/>
+        </w:rPr>
+        <w:t>VM</w:t>
+      </w:r>
+      <w:r>
+        <w:rPr>
+          <w:rFonts w:hint="eastAsia"/>
+        </w:rPr>
+        <w:t xml:space="preserve"> with factorization models</w:t>
+      </w:r>
+      <w:r>
+        <w:rPr>
+          <w:rFonts w:hint="eastAsia"/>
+        </w:rPr>
+        <w:t xml:space="preserve"> because of </w:t>
+      </w:r>
+      <w:r>
+        <w:rPr>
+          <w:rFonts w:hint="eastAsia"/>
+        </w:rPr>
+        <w:t xml:space="preserve">following advantages </w:t>
+      </w:r>
+      <w:r>
+        <w:rPr>
+          <w:rFonts w:hint="eastAsia"/>
+        </w:rPr>
+        <w:t xml:space="preserve">of FM </w:t>
+      </w:r>
+      <w:r>
+        <w:rPr>
+          <w:rFonts w:hint="eastAsia"/>
+        </w:rPr>
+        <w:t>[1</w:t>
+      </w:r>
+      <w:proofErr w:type="gramStart"/>
+      <w:r>
+        <w:rPr>
+          <w:rFonts w:hint="eastAsia"/>
+        </w:rPr>
+        <w:t>]</w:t>
+      </w:r>
+      <w:r>
+        <w:rPr>
+          <w:rFonts w:hint="eastAsia"/>
+        </w:rPr>
+        <w:t xml:space="preserve"> :</w:t>
+      </w:r>
+      <w:proofErr w:type="gramEnd"/>
     </w:p>
     <w:p>
       <w:pPr>
@@ -638,7 +835,8 @@
           <w:ilvl w:val="0"/>
           <w:numId w:val="3"/>
         </w:numPr>
-        <w:ind w:leftChars="0"/>
+        <w:spacing w:after="48"/>
+        <w:ind w:leftChars="0" w:left="658" w:hanging="357"/>
         <w:rPr>
           <w:rFonts w:hint="eastAsia"/>
         </w:rPr>
@@ -648,6 +846,12 @@
           <w:rFonts w:hint="eastAsia"/>
         </w:rPr>
         <w:t>FMs allow parameter estimation under very spare data</w:t>
+      </w:r>
+      <w:r>
+        <w:rPr>
+          <w:rFonts w:hint="eastAsia"/>
+        </w:rPr>
+        <w:t>.</w:t>
       </w:r>
     </w:p>
     <w:p>
@@ -657,7 +861,8 @@
           <w:ilvl w:val="0"/>
           <w:numId w:val="3"/>
         </w:numPr>
-        <w:ind w:leftChars="0"/>
+        <w:spacing w:after="48"/>
+        <w:ind w:leftChars="0" w:left="658" w:hanging="357"/>
         <w:rPr>
           <w:rFonts w:hint="eastAsia"/>
         </w:rPr>
@@ -676,7 +881,8 @@
           <w:ilvl w:val="0"/>
           <w:numId w:val="3"/>
         </w:numPr>
-        <w:ind w:leftChars="0"/>
+        <w:spacing w:afterLines="80"/>
+        <w:ind w:leftChars="0" w:left="658" w:hanging="357"/>
         <w:rPr>
           <w:rFonts w:hint="eastAsia"/>
         </w:rPr>
@@ -696,38 +902,378 @@
     </w:p>
     <w:p>
       <w:pPr>
-        <w:rPr>
-          <w:rFonts w:hint="eastAsia"/>
+        <w:ind w:firstLineChars="150" w:firstLine="300"/>
+        <w:rPr>
+          <w:rFonts w:hint="eastAsia"/>
+        </w:rPr>
+      </w:pPr>
+      <w:r>
+        <w:rPr>
+          <w:rFonts w:hint="eastAsia"/>
+          <w:szCs w:val="20"/>
+        </w:rPr>
+        <w:t xml:space="preserve">Those merits </w:t>
+      </w:r>
+      <w:r>
+        <w:rPr>
+          <w:rFonts w:hint="eastAsia"/>
+          <w:szCs w:val="20"/>
+        </w:rPr>
+        <w:t>make it acceptable</w:t>
+      </w:r>
+      <w:r>
+        <w:rPr>
+          <w:rFonts w:hint="eastAsia"/>
+          <w:szCs w:val="20"/>
+        </w:rPr>
+        <w:t xml:space="preserve"> to use FMs to deal with </w:t>
+      </w:r>
+      <w:proofErr w:type="spellStart"/>
+      <w:r>
+        <w:rPr>
+          <w:rFonts w:hint="eastAsia"/>
+          <w:szCs w:val="20"/>
+        </w:rPr>
+        <w:t>Weibo</w:t>
+      </w:r>
+      <w:proofErr w:type="spellEnd"/>
+      <w:r>
+        <w:rPr>
+          <w:rFonts w:hint="eastAsia"/>
+          <w:szCs w:val="20"/>
+        </w:rPr>
+        <w:t xml:space="preserve"> dataset which should </w:t>
+      </w:r>
+      <w:r>
+        <w:rPr>
+          <w:rFonts w:hint="eastAsia"/>
+          <w:szCs w:val="20"/>
+        </w:rPr>
+        <w:t>make</w:t>
+      </w:r>
+      <w:r>
+        <w:rPr>
+          <w:rFonts w:hint="eastAsia"/>
+          <w:szCs w:val="20"/>
+        </w:rPr>
+        <w:t xml:space="preserve"> sparse and very large</w:t>
+      </w:r>
+      <w:r>
+        <w:rPr>
+          <w:rFonts w:hint="eastAsia"/>
+          <w:szCs w:val="20"/>
+        </w:rPr>
+        <w:t xml:space="preserve"> matrix</w:t>
+      </w:r>
+      <w:r>
+        <w:rPr>
+          <w:rFonts w:hint="eastAsia"/>
+          <w:szCs w:val="20"/>
+        </w:rPr>
+        <w:t xml:space="preserve">. </w:t>
+      </w:r>
+      <w:r>
+        <w:rPr>
+          <w:rFonts w:hint="eastAsia"/>
+          <w:szCs w:val="20"/>
+        </w:rPr>
+        <w:t>De</w:t>
+      </w:r>
+      <w:r>
+        <w:rPr>
+          <w:rFonts w:hint="eastAsia"/>
+          <w:szCs w:val="20"/>
+        </w:rPr>
+        <w:t xml:space="preserve">spite of </w:t>
+      </w:r>
+      <w:r>
+        <w:rPr>
+          <w:rFonts w:hint="eastAsia"/>
+          <w:szCs w:val="20"/>
+        </w:rPr>
+        <w:t xml:space="preserve">those </w:t>
+      </w:r>
+      <w:r>
+        <w:rPr>
+          <w:szCs w:val="20"/>
+        </w:rPr>
+        <w:t>advantages</w:t>
+      </w:r>
+      <w:r>
+        <w:rPr>
+          <w:rFonts w:hint="eastAsia"/>
+          <w:szCs w:val="20"/>
+        </w:rPr>
+        <w:t xml:space="preserve"> of FMs, we believe that FM itself can not show </w:t>
+      </w:r>
+      <w:r>
+        <w:rPr>
+          <w:rFonts w:hint="eastAsia"/>
+          <w:szCs w:val="20"/>
+        </w:rPr>
+        <w:t>adequate</w:t>
+      </w:r>
+      <w:r>
+        <w:rPr>
+          <w:rFonts w:hint="eastAsia"/>
+          <w:szCs w:val="20"/>
+        </w:rPr>
+        <w:t xml:space="preserve"> precision due to the </w:t>
+      </w:r>
+      <w:r>
+        <w:rPr>
+          <w:rFonts w:hint="eastAsia"/>
+          <w:szCs w:val="20"/>
+        </w:rPr>
+        <w:t xml:space="preserve">complicated </w:t>
+      </w:r>
+      <w:r>
+        <w:rPr>
+          <w:rFonts w:hint="eastAsia"/>
+          <w:szCs w:val="20"/>
+        </w:rPr>
+        <w:t xml:space="preserve">features in </w:t>
+      </w:r>
+      <w:r>
+        <w:rPr>
+          <w:rFonts w:hint="eastAsia"/>
+          <w:szCs w:val="20"/>
+        </w:rPr>
+        <w:t xml:space="preserve">the </w:t>
+      </w:r>
+      <w:proofErr w:type="spellStart"/>
+      <w:r>
+        <w:rPr>
+          <w:rFonts w:hint="eastAsia"/>
+          <w:szCs w:val="20"/>
+        </w:rPr>
+        <w:t>Weibo</w:t>
+      </w:r>
+      <w:proofErr w:type="spellEnd"/>
+      <w:r>
+        <w:rPr>
+          <w:rFonts w:hint="eastAsia"/>
+          <w:szCs w:val="20"/>
+        </w:rPr>
+        <w:t xml:space="preserve"> data. Thus, we are </w:t>
+      </w:r>
+      <w:r>
+        <w:rPr>
+          <w:rFonts w:hint="eastAsia"/>
+          <w:szCs w:val="20"/>
+        </w:rPr>
+        <w:t>going to adopt several enhancement</w:t>
+      </w:r>
+      <w:r>
+        <w:rPr>
+          <w:rFonts w:hint="eastAsia"/>
+          <w:szCs w:val="20"/>
+        </w:rPr>
+        <w:t>s</w:t>
+      </w:r>
+      <w:r>
+        <w:rPr>
+          <w:rFonts w:hint="eastAsia"/>
+          <w:szCs w:val="20"/>
+        </w:rPr>
+        <w:t xml:space="preserve"> on the basic predictor. </w:t>
+      </w:r>
+      <w:r>
+        <w:t xml:space="preserve">The first </w:t>
+      </w:r>
+      <w:r>
+        <w:rPr>
+          <w:rFonts w:hint="eastAsia"/>
+        </w:rPr>
+        <w:t xml:space="preserve">one </w:t>
+      </w:r>
+      <w:r>
+        <w:t xml:space="preserve">is temporal dynamics. This means </w:t>
+      </w:r>
+      <w:r>
+        <w:rPr>
+          <w:rFonts w:hint="eastAsia"/>
+        </w:rPr>
+        <w:t>trends of items.</w:t>
+      </w:r>
+      <w:r>
+        <w:t xml:space="preserve"> </w:t>
+      </w:r>
+      <w:r>
+        <w:rPr>
+          <w:rFonts w:hint="eastAsia"/>
+        </w:rPr>
+        <w:t xml:space="preserve">If </w:t>
+      </w:r>
+      <w:r>
+        <w:rPr>
+          <w:rFonts w:hint="eastAsia"/>
+        </w:rPr>
+        <w:t xml:space="preserve">an item is recommended to a user and the item is very trendy at that time, </w:t>
+      </w:r>
+      <w:r>
+        <w:t xml:space="preserve">the </w:t>
+      </w:r>
+      <w:r>
+        <w:rPr>
+          <w:rFonts w:hint="eastAsia"/>
+        </w:rPr>
+        <w:t xml:space="preserve">probability of </w:t>
+      </w:r>
+      <w:r>
+        <w:t>user</w:t>
+      </w:r>
+      <w:r>
+        <w:t>’</w:t>
+      </w:r>
+      <w:r>
+        <w:t>s</w:t>
+      </w:r>
+      <w:r>
+        <w:rPr>
+          <w:rFonts w:hint="eastAsia"/>
+        </w:rPr>
+        <w:t xml:space="preserve"> acceptance should be</w:t>
+      </w:r>
+      <w:r>
+        <w:t xml:space="preserve"> relatively high. </w:t>
+      </w:r>
+      <w:r>
+        <w:rPr>
+          <w:rFonts w:hint="eastAsia"/>
+          <w:i/>
+          <w:color w:val="FF0000"/>
+        </w:rPr>
+        <w:t xml:space="preserve">The second is </w:t>
+      </w:r>
+      <w:r>
+        <w:rPr>
+          <w:i/>
+          <w:color w:val="FF0000"/>
+        </w:rPr>
+        <w:t>a users’ active period. Suppose</w:t>
+      </w:r>
+      <w:r>
+        <w:rPr>
+          <w:rFonts w:hint="eastAsia"/>
+          <w:i/>
+          <w:color w:val="FF0000"/>
+        </w:rPr>
+        <w:t>d</w:t>
+      </w:r>
+      <w:r>
+        <w:rPr>
+          <w:i/>
+          <w:color w:val="FF0000"/>
+        </w:rPr>
+        <w:t xml:space="preserve"> a user is really actively doing </w:t>
+      </w:r>
+      <w:proofErr w:type="spellStart"/>
+      <w:r>
+        <w:rPr>
+          <w:i/>
+          <w:color w:val="FF0000"/>
+        </w:rPr>
+        <w:t>Weibo</w:t>
+      </w:r>
+      <w:proofErr w:type="spellEnd"/>
+      <w:r>
+        <w:rPr>
+          <w:i/>
+          <w:color w:val="FF0000"/>
+        </w:rPr>
+        <w:t xml:space="preserve"> at the moment. And there is a recommendation one item to that user. There would be a stronger chance to accept the item compared to when the user is not so active.</w:t>
+      </w:r>
+      <w:r>
+        <w:t xml:space="preserve"> The </w:t>
+      </w:r>
+      <w:r>
+        <w:rPr>
+          <w:rFonts w:hint="eastAsia"/>
+        </w:rPr>
+        <w:t xml:space="preserve">last </w:t>
+      </w:r>
+      <w:r>
+        <w:t xml:space="preserve">is the implicit feedback. </w:t>
+      </w:r>
+      <w:r>
+        <w:rPr>
+          <w:rFonts w:hint="eastAsia"/>
+        </w:rPr>
+        <w:t xml:space="preserve">The training data generates very sparse matrix due to the very limited explicit </w:t>
+      </w:r>
+      <w:r>
+        <w:t>information</w:t>
+      </w:r>
+      <w:r>
+        <w:rPr>
+          <w:rFonts w:hint="eastAsia"/>
+        </w:rPr>
+        <w:t>.</w:t>
+      </w:r>
+      <w:r>
+        <w:t xml:space="preserve"> </w:t>
+      </w:r>
+      <w:r>
+        <w:rPr>
+          <w:rFonts w:hint="eastAsia"/>
+        </w:rPr>
+        <w:t>It may degrade our predictor in terms of precision. Thus, w</w:t>
+      </w:r>
+      <w:r>
+        <w:t>e are going to focus more on users who are similar to the target user. If there are some common items among the users, we could guess that the target user also could be interested in the items.</w:t>
+      </w:r>
+      <w:r>
+        <w:rPr>
+          <w:rFonts w:hint="eastAsia"/>
+        </w:rPr>
+        <w:t xml:space="preserve"> </w:t>
+      </w:r>
+    </w:p>
+    <w:p>
+      <w:pPr>
+        <w:ind w:firstLineChars="150" w:firstLine="300"/>
+      </w:pPr>
+    </w:p>
+    <w:p>
+      <w:pPr>
+        <w:rPr>
           <w:b/>
           <w:sz w:val="22"/>
         </w:rPr>
       </w:pPr>
-    </w:p>
-    <w:p>
-      <w:pPr>
+      <w:r>
         <w:rPr>
           <w:rFonts w:hint="eastAsia"/>
           <w:b/>
           <w:sz w:val="22"/>
         </w:rPr>
-      </w:pPr>
-    </w:p>
-    <w:p>
-      <w:r>
-        <w:rPr>
+        <w:t>4. IMPLEMENT</w:t>
+      </w:r>
+      <w:r>
+        <w:rPr>
+          <w:rFonts w:hint="eastAsia"/>
           <w:b/>
           <w:sz w:val="22"/>
         </w:rPr>
-        <w:t xml:space="preserve">  </w:t>
-      </w:r>
-      <w:r>
-        <w:t xml:space="preserve">Before mentioning about how to do, there is the list of what we are going to focus on. The first is temporal dynamics. This means </w:t>
-      </w:r>
-      <w:r>
-        <w:rPr>
-          <w:rFonts w:hint="eastAsia"/>
-        </w:rPr>
-        <w:t>trends of items.</w:t>
+        <w:t>ATION</w:t>
+      </w:r>
+    </w:p>
+    <w:p>
+      <w:pPr>
+        <w:ind w:firstLineChars="150" w:firstLine="300"/>
+        <w:rPr>
+          <w:rFonts w:hint="eastAsia"/>
+        </w:rPr>
+      </w:pPr>
+      <w:r>
+        <w:t xml:space="preserve">We </w:t>
+      </w:r>
+      <w:r>
+        <w:rPr>
+          <w:rFonts w:hint="eastAsia"/>
+        </w:rPr>
+        <w:t>are going to</w:t>
       </w:r>
       <w:r>
         <w:t xml:space="preserve"> </w:t>
@@ -736,24 +1282,90 @@
         <w:rPr>
           <w:rFonts w:hint="eastAsia"/>
         </w:rPr>
-        <w:t xml:space="preserve">If an item is </w:t>
-      </w:r>
-      <w:proofErr w:type="gramStart"/>
-      <w:r>
-        <w:rPr>
-          <w:rFonts w:hint="eastAsia"/>
-        </w:rPr>
-        <w:t>recommend</w:t>
-      </w:r>
-      <w:proofErr w:type="gramEnd"/>
-      <w:r>
-        <w:rPr>
-          <w:rFonts w:hint="eastAsia"/>
-        </w:rPr>
-        <w:t xml:space="preserve"> to user</w:t>
-      </w:r>
-      <w:r>
-        <w:t>s</w:t>
+        <w:t>employ</w:t>
+      </w:r>
+      <w:r>
+        <w:t xml:space="preserve"> C++</w:t>
+      </w:r>
+      <w:r>
+        <w:rPr>
+          <w:rFonts w:hint="eastAsia"/>
+        </w:rPr>
+        <w:t xml:space="preserve"> as a primal programming language, although we may </w:t>
+      </w:r>
+      <w:r>
+        <w:rPr>
+          <w:rFonts w:hint="eastAsia"/>
+        </w:rPr>
+        <w:t xml:space="preserve">also </w:t>
+      </w:r>
+      <w:r>
+        <w:rPr>
+          <w:rFonts w:hint="eastAsia"/>
+        </w:rPr>
+        <w:t>us</w:t>
+      </w:r>
+      <w:r>
+        <w:rPr>
+          <w:rFonts w:hint="eastAsia"/>
+        </w:rPr>
+        <w:t xml:space="preserve">e Python </w:t>
+      </w:r>
+      <w:r>
+        <w:rPr>
+          <w:rFonts w:hint="eastAsia"/>
+        </w:rPr>
+        <w:t xml:space="preserve">partially to deal with Python friendly tasks. </w:t>
+      </w:r>
+      <w:r>
+        <w:rPr>
+          <w:rFonts w:hint="eastAsia"/>
+        </w:rPr>
+        <w:t xml:space="preserve">The main machine learning library </w:t>
+      </w:r>
+      <w:r>
+        <w:rPr>
+          <w:rFonts w:hint="eastAsia"/>
+        </w:rPr>
+        <w:t xml:space="preserve">is </w:t>
+      </w:r>
+      <w:r>
+        <w:rPr>
+          <w:rFonts w:hint="eastAsia"/>
+        </w:rPr>
+        <w:t xml:space="preserve">a </w:t>
+      </w:r>
+      <w:proofErr w:type="spellStart"/>
+      <w:r>
+        <w:rPr>
+          <w:rFonts w:hint="eastAsia"/>
+        </w:rPr>
+        <w:t>libFM</w:t>
+      </w:r>
+      <w:proofErr w:type="spellEnd"/>
+      <w:r>
+        <w:rPr>
+          <w:rFonts w:hint="eastAsia"/>
+        </w:rPr>
+        <w:t xml:space="preserve"> which is an implementation of</w:t>
+      </w:r>
+      <w:r>
+        <w:rPr>
+          <w:rFonts w:hint="eastAsia"/>
+        </w:rPr>
+        <w:t xml:space="preserve"> FM</w:t>
+      </w:r>
+      <w:r>
+        <w:rPr>
+          <w:rFonts w:hint="eastAsia"/>
+        </w:rPr>
+        <w:t>,</w:t>
+      </w:r>
+      <w:r>
+        <w:rPr>
+          <w:rFonts w:hint="eastAsia"/>
+        </w:rPr>
+        <w:t xml:space="preserve"> while</w:t>
       </w:r>
       <w:r>
         <w:rPr>
@@ -762,168 +1374,57 @@
         <w:t xml:space="preserve"> </w:t>
       </w:r>
       <w:r>
-        <w:t xml:space="preserve">when the item is very trendy, the users’ following the item has relatively high probability. </w:t>
-      </w:r>
-      <w:r>
-        <w:rPr>
-          <w:rFonts w:hint="eastAsia"/>
-        </w:rPr>
-        <w:t xml:space="preserve">So we are going to deal with this temporal dynamics. The second is </w:t>
-      </w:r>
-      <w:r>
-        <w:t xml:space="preserve">a users’ active period. Supposed a user is really actively doing </w:t>
+        <w:rPr>
+          <w:rFonts w:hint="eastAsia"/>
+        </w:rPr>
+        <w:t xml:space="preserve">other </w:t>
+      </w:r>
+      <w:r>
+        <w:rPr>
+          <w:rFonts w:hint="eastAsia"/>
+        </w:rPr>
+        <w:t xml:space="preserve">ML libraries such as </w:t>
       </w:r>
       <w:proofErr w:type="spellStart"/>
       <w:r>
-        <w:t>Weibo</w:t>
+        <w:rPr>
+          <w:rFonts w:hint="eastAsia"/>
+        </w:rPr>
+        <w:t>mlpack</w:t>
       </w:r>
       <w:proofErr w:type="spellEnd"/>
       <w:r>
-        <w:t xml:space="preserve"> at the moment. And there is a recommendation one item to that user. There would be a stronger chance to accept the item compared to when the user is not so active. The next is the implicit feedback. This is not just the target user’s interest. We are going to focus more on the users who are similar to the target user. If there are some common items among the users, we could guess that the target user also could be interested in the items. Lastly, the sequential information is also really important. This can be called pattern</w:t>
-      </w:r>
-      <w:r>
-        <w:rPr>
-          <w:rFonts w:hint="eastAsia"/>
-        </w:rPr>
-        <w:t xml:space="preserve">. </w:t>
-      </w:r>
-      <w:r>
-        <w:t xml:space="preserve">We had better know this information to guess. This has </w:t>
-      </w:r>
-      <w:r>
-        <w:t>varied</w:t>
-      </w:r>
-      <w:r>
-        <w:t xml:space="preserve"> data. One of them is the time gap between one </w:t>
-      </w:r>
-      <w:proofErr w:type="gramStart"/>
-      <w:r>
-        <w:t>item</w:t>
-      </w:r>
-      <w:proofErr w:type="gramEnd"/>
-      <w:r>
-        <w:t xml:space="preserve"> recommended a</w:t>
-      </w:r>
-      <w:r>
-        <w:t>nd another item recommended. With</w:t>
-      </w:r>
-      <w:r>
-        <w:t xml:space="preserve"> this gap, we can get to know how long users spend their time some items.</w:t>
-      </w:r>
-    </w:p>
-    <w:p>
-      <w:r>
-        <w:t xml:space="preserve">And the following issue is how to do these FMs. The answer is the </w:t>
-      </w:r>
-      <w:proofErr w:type="spellStart"/>
-      <w:r>
-        <w:t>libFM</w:t>
-      </w:r>
-      <w:proofErr w:type="spellEnd"/>
-      <w:r>
-        <w:t>. This is an impleme</w:t>
-      </w:r>
-      <w:r>
-        <w:t xml:space="preserve">ntation of FM. For </w:t>
-      </w:r>
-      <w:proofErr w:type="spellStart"/>
-      <w:r>
-        <w:t>libFM</w:t>
-      </w:r>
-      <w:proofErr w:type="spellEnd"/>
-      <w:r>
-        <w:t xml:space="preserve"> we need a binary data format though, there is a converter form the </w:t>
-      </w:r>
-      <w:r>
-        <w:t xml:space="preserve">standard text format to the </w:t>
-      </w:r>
-      <w:proofErr w:type="spellStart"/>
-      <w:r>
-        <w:t>libFM</w:t>
-      </w:r>
-      <w:bookmarkStart w:id="0" w:name="_GoBack"/>
-      <w:bookmarkEnd w:id="0"/>
-      <w:proofErr w:type="spellEnd"/>
-      <w:r>
-        <w:t xml:space="preserve"> data format</w:t>
-      </w:r>
-      <w:r>
-        <w:rPr>
-          <w:rFonts w:hint="eastAsia"/>
-        </w:rPr>
-        <w:t xml:space="preserve"> </w:t>
-      </w:r>
-      <w:r>
-        <w:t>[2]</w:t>
-      </w:r>
-      <w:r>
-        <w:rPr>
-          <w:rFonts w:hint="eastAsia"/>
-        </w:rPr>
-        <w:t>.</w:t>
-      </w:r>
-      <w:r>
-        <w:t xml:space="preserve"> We will s</w:t>
-      </w:r>
-      <w:r>
-        <w:t>ee through all about this soon.</w:t>
-      </w:r>
-    </w:p>
-    <w:p>
-      <w:pPr>
-        <w:ind w:firstLineChars="200" w:firstLine="400"/>
-      </w:pPr>
-      <w:r>
-        <w:t xml:space="preserve">Lastly, we </w:t>
-      </w:r>
-      <w:r>
-        <w:t>have been looking for other useful</w:t>
-      </w:r>
-      <w:r>
-        <w:t xml:space="preserve"> </w:t>
-      </w:r>
-      <w:r>
-        <w:t xml:space="preserve">and creative things such as </w:t>
-      </w:r>
-      <w:r>
-        <w:t>method</w:t>
-      </w:r>
-      <w:r>
-        <w:t>s</w:t>
-      </w:r>
-      <w:r>
-        <w:t>, logics, or features</w:t>
-      </w:r>
-      <w:r>
-        <w:t xml:space="preserve"> which can</w:t>
-      </w:r>
-      <w:r>
-        <w:t xml:space="preserve"> </w:t>
-      </w:r>
-      <w:r>
-        <w:t>be help for</w:t>
-      </w:r>
-      <w:r>
-        <w:t xml:space="preserve"> this problem. We could not help using FMs because of its </w:t>
-      </w:r>
-      <w:r>
-        <w:rPr>
-          <w:rFonts w:hint="eastAsia"/>
-        </w:rPr>
-        <w:t xml:space="preserve">performance. </w:t>
-      </w:r>
-      <w:r>
-        <w:t xml:space="preserve">However </w:t>
-      </w:r>
-      <w:r>
-        <w:rPr>
-          <w:rFonts w:hint="eastAsia"/>
-        </w:rPr>
-        <w:t xml:space="preserve">we reckon </w:t>
-      </w:r>
-      <w:r>
-        <w:t>it would be worth to implement something our own.</w:t>
-      </w:r>
+        <w:rPr>
+          <w:rFonts w:hint="eastAsia"/>
+        </w:rPr>
+        <w:t xml:space="preserve"> or MLC++ </w:t>
+      </w:r>
+      <w:r>
+        <w:rPr>
+          <w:rFonts w:hint="eastAsia"/>
+        </w:rPr>
+        <w:t>may</w:t>
+      </w:r>
+      <w:r>
+        <w:rPr>
+          <w:rFonts w:hint="eastAsia"/>
+        </w:rPr>
+        <w:t xml:space="preserve"> be adopted for </w:t>
+      </w:r>
+      <w:r>
+        <w:t>supplementary</w:t>
+      </w:r>
+      <w:r>
+        <w:rPr>
+          <w:rFonts w:hint="eastAsia"/>
+        </w:rPr>
+        <w:t xml:space="preserve"> purpose.</w:t>
+      </w:r>
+    </w:p>
+    <w:p>
+      <w:pPr>
+        <w:ind w:firstLineChars="150" w:firstLine="300"/>
+      </w:pPr>
     </w:p>
     <w:p>
       <w:pPr>
@@ -934,63 +1435,9 @@
       </w:pPr>
       <w:r>
         <w:rPr>
-          <w:rFonts w:hint="eastAsia"/>
           <w:b/>
           <w:sz w:val="22"/>
         </w:rPr>
-        <w:t>4. IMPLEMENT</w:t>
-      </w:r>
-    </w:p>
-    <w:p>
-      <w:pPr>
-        <w:ind w:firstLineChars="150" w:firstLine="300"/>
-      </w:pPr>
-      <w:r>
-        <w:t>We mainly use C++</w:t>
-      </w:r>
-      <w:r>
-        <w:t>,</w:t>
-      </w:r>
-      <w:r>
-        <w:t xml:space="preserve"> because C++ is easy to implement </w:t>
-      </w:r>
-      <w:proofErr w:type="spellStart"/>
-      <w:r>
-        <w:t>libFM</w:t>
-      </w:r>
-      <w:proofErr w:type="spellEnd"/>
-      <w:r>
-        <w:t xml:space="preserve">. And we probably use </w:t>
-      </w:r>
-      <w:r>
-        <w:rPr>
-          <w:rFonts w:hint="eastAsia"/>
-        </w:rPr>
-        <w:t>Python partial</w:t>
-      </w:r>
-      <w:r>
-        <w:t>l</w:t>
-      </w:r>
-      <w:r>
-        <w:rPr>
-          <w:rFonts w:hint="eastAsia"/>
-        </w:rPr>
-        <w:t>y.</w:t>
-      </w:r>
-    </w:p>
-    <w:p>
-      <w:pPr>
-        <w:rPr>
-          <w:b/>
-          <w:sz w:val="22"/>
-        </w:rPr>
-      </w:pPr>
-      <w:r>
-        <w:rPr>
-          <w:b/>
-          <w:sz w:val="22"/>
-        </w:rPr>
-        <w:lastRenderedPageBreak/>
         <w:t>5</w:t>
       </w:r>
       <w:r>
@@ -2049,7 +2496,7 @@
 </file>
 
 <file path=customXml/itemProps1.xml><?xml version="1.0" encoding="utf-8"?>
-<ds:datastoreItem xmlns:ds="http://schemas.openxmlformats.org/officeDocument/2006/customXml" ds:itemID="{DBADFC08-324B-4BE2-A35A-250F27C14F91}">
+<ds:datastoreItem xmlns:ds="http://schemas.openxmlformats.org/officeDocument/2006/customXml" ds:itemID="{732D97A1-6862-49D6-8652-AAA1192527C6}">
   <ds:schemaRefs>
     <ds:schemaRef ds:uri="http://schemas.openxmlformats.org/officeDocument/2006/bibliography"/>
   </ds:schemaRefs>

</xml_diff>

<commit_message>
the project proposal is updated
</commit_message>
<xml_diff>
--- a/Proposal for Final Project_revised.docx
+++ b/Proposal for Final Project_revised.docx
@@ -43,6 +43,12 @@
         </w:rPr>
         <w:t>Factorization Machine</w:t>
       </w:r>
+      <w:r>
+        <w:rPr>
+          <w:rFonts w:hint="eastAsia"/>
+        </w:rPr>
+        <w:t>s</w:t>
+      </w:r>
     </w:p>
     <w:p>
       <w:pPr>
@@ -176,9 +182,6 @@
     <w:p>
       <w:pPr>
         <w:ind w:firstLineChars="150" w:firstLine="300"/>
-        <w:rPr>
-          <w:rFonts w:hint="eastAsia"/>
-        </w:rPr>
       </w:pPr>
       <w:r>
         <w:t xml:space="preserve">How </w:t>
@@ -196,7 +199,16 @@
         <w:t xml:space="preserve"> something or not</w:t>
       </w:r>
       <w:r>
-        <w:t xml:space="preserve">? Basically we can </w:t>
+        <w:t>? Basically</w:t>
+      </w:r>
+      <w:r>
+        <w:rPr>
+          <w:rFonts w:hint="eastAsia"/>
+        </w:rPr>
+        <w:t>,</w:t>
+      </w:r>
+      <w:r>
+        <w:t xml:space="preserve"> we can </w:t>
       </w:r>
       <w:r>
         <w:t>ask them directly. However</w:t>
@@ -214,7 +226,13 @@
         <w:rPr>
           <w:rFonts w:hint="eastAsia"/>
         </w:rPr>
-        <w:t xml:space="preserve"> without explicit information</w:t>
+        <w:t xml:space="preserve"> without explicit </w:t>
+      </w:r>
+      <w:r>
+        <w:rPr>
+          <w:rFonts w:hint="eastAsia"/>
+        </w:rPr>
+        <w:t>response</w:t>
       </w:r>
       <w:r>
         <w:t xml:space="preserve">? </w:t>
@@ -253,10 +271,28 @@
         <w:rPr>
           <w:rFonts w:hint="eastAsia"/>
         </w:rPr>
-        <w:t>gather available data which seems to be related on the decision.</w:t>
-      </w:r>
-      <w:r>
-        <w:t xml:space="preserve"> At this point, we think that perhaps A.Is could do the ‘guess</w:t>
+        <w:t>gather data which seems to be related on the decision.</w:t>
+      </w:r>
+      <w:r>
+        <w:t xml:space="preserve"> At this point, we </w:t>
+      </w:r>
+      <w:r>
+        <w:rPr>
+          <w:rFonts w:hint="eastAsia"/>
+        </w:rPr>
+        <w:t>have thought</w:t>
+      </w:r>
+      <w:r>
+        <w:t xml:space="preserve"> that A.I </w:t>
+      </w:r>
+      <w:r>
+        <w:rPr>
+          <w:rFonts w:hint="eastAsia"/>
+        </w:rPr>
+        <w:t>can</w:t>
+      </w:r>
+      <w:r>
+        <w:t xml:space="preserve"> do the ‘guess</w:t>
       </w:r>
       <w:r>
         <w:t>ing</w:t>
@@ -277,10 +313,19 @@
         <w:t>task</w:t>
       </w:r>
       <w:r>
-        <w:t>. They c</w:t>
-      </w:r>
-      <w:r>
-        <w:t>ould</w:t>
+        <w:rPr>
+          <w:rFonts w:hint="eastAsia"/>
+        </w:rPr>
+        <w:t xml:space="preserve"> better than human</w:t>
+      </w:r>
+      <w:r>
+        <w:t xml:space="preserve">. They </w:t>
+      </w:r>
+      <w:r>
+        <w:rPr>
+          <w:rFonts w:hint="eastAsia"/>
+        </w:rPr>
+        <w:t>can</w:t>
       </w:r>
       <w:r>
         <w:t xml:space="preserve"> </w:t>
@@ -295,10 +340,52 @@
         <w:t xml:space="preserve"> related information, look into it, and compile statistics on it. </w:t>
       </w:r>
       <w:r>
-        <w:t xml:space="preserve">Then, they could </w:t>
-      </w:r>
-      <w:r>
-        <w:t xml:space="preserve">find some rules and finally make a decision. This is what we are doing here. </w:t>
+        <w:t xml:space="preserve">Then, they </w:t>
+      </w:r>
+      <w:r>
+        <w:rPr>
+          <w:rFonts w:hint="eastAsia"/>
+        </w:rPr>
+        <w:t>may</w:t>
+      </w:r>
+      <w:r>
+        <w:t xml:space="preserve"> </w:t>
+      </w:r>
+      <w:r>
+        <w:t xml:space="preserve">find some rules and finally make a </w:t>
+      </w:r>
+      <w:r>
+        <w:rPr>
+          <w:rFonts w:hint="eastAsia"/>
+        </w:rPr>
+        <w:t xml:space="preserve">correct </w:t>
+      </w:r>
+      <w:r>
+        <w:t xml:space="preserve">decision. This is what we are </w:t>
+      </w:r>
+      <w:r>
+        <w:rPr>
+          <w:rFonts w:hint="eastAsia"/>
+        </w:rPr>
+        <w:t>going</w:t>
+      </w:r>
+      <w:r>
+        <w:rPr>
+          <w:rFonts w:hint="eastAsia"/>
+        </w:rPr>
+        <w:t xml:space="preserve"> to do</w:t>
+      </w:r>
+      <w:r>
+        <w:t xml:space="preserve"> </w:t>
+      </w:r>
+      <w:r>
+        <w:rPr>
+          <w:rFonts w:hint="eastAsia"/>
+        </w:rPr>
+        <w:t>in this project</w:t>
+      </w:r>
+      <w:r>
+        <w:t xml:space="preserve">. </w:t>
       </w:r>
       <w:r>
         <w:rPr>
@@ -307,7 +394,128 @@
         <w:t>T</w:t>
       </w:r>
       <w:r>
-        <w:t xml:space="preserve">here are amazingly countless data on webs especially </w:t>
+        <w:t xml:space="preserve">here are amazingly countless data on </w:t>
+      </w:r>
+      <w:r>
+        <w:rPr>
+          <w:rFonts w:hint="eastAsia"/>
+        </w:rPr>
+        <w:t>social networks</w:t>
+      </w:r>
+      <w:r>
+        <w:rPr>
+          <w:rFonts w:hint="eastAsia"/>
+        </w:rPr>
+        <w:t xml:space="preserve">, especially </w:t>
+      </w:r>
+      <w:proofErr w:type="spellStart"/>
+      <w:r>
+        <w:rPr>
+          <w:rFonts w:hint="eastAsia"/>
+        </w:rPr>
+        <w:t>Weibo</w:t>
+      </w:r>
+      <w:proofErr w:type="spellEnd"/>
+      <w:r>
+        <w:rPr>
+          <w:rFonts w:hint="eastAsia"/>
+        </w:rPr>
+        <w:t>.</w:t>
+      </w:r>
+      <w:r>
+        <w:t xml:space="preserve"> We are going to </w:t>
+      </w:r>
+      <w:r>
+        <w:rPr>
+          <w:rFonts w:hint="eastAsia"/>
+        </w:rPr>
+        <w:t>create</w:t>
+      </w:r>
+      <w:r>
+        <w:t xml:space="preserve"> an </w:t>
+      </w:r>
+      <w:r>
+        <w:t xml:space="preserve">A.I </w:t>
+      </w:r>
+      <w:r>
+        <w:rPr>
+          <w:rFonts w:hint="eastAsia"/>
+        </w:rPr>
+        <w:t>which predicts user</w:t>
+      </w:r>
+      <w:r>
+        <w:t>’</w:t>
+      </w:r>
+      <w:r>
+        <w:rPr>
+          <w:rFonts w:hint="eastAsia"/>
+        </w:rPr>
+        <w:t>s decision whether he/she ma</w:t>
+      </w:r>
+      <w:r>
+        <w:rPr>
+          <w:rFonts w:hint="eastAsia"/>
+        </w:rPr>
+        <w:t xml:space="preserve">y interests on recommended item (a person, a group or a product in </w:t>
+      </w:r>
+      <w:proofErr w:type="spellStart"/>
+      <w:r>
+        <w:rPr>
+          <w:rFonts w:hint="eastAsia"/>
+        </w:rPr>
+        <w:t>Weibo</w:t>
+      </w:r>
+      <w:proofErr w:type="spellEnd"/>
+      <w:r>
+        <w:rPr>
+          <w:rFonts w:hint="eastAsia"/>
+        </w:rPr>
+        <w:t xml:space="preserve">). </w:t>
+      </w:r>
+      <w:r>
+        <w:rPr>
+          <w:rFonts w:hint="eastAsia"/>
+        </w:rPr>
+        <w:t xml:space="preserve">The predictor may perform a regression based on training data, but there could be a lot of noise in the raw data. Thus, we have to choose </w:t>
+      </w:r>
+      <w:r>
+        <w:rPr>
+          <w:rFonts w:hint="eastAsia"/>
+        </w:rPr>
+        <w:t>subset from the entire dataset</w:t>
+      </w:r>
+      <w:r>
+        <w:rPr>
+          <w:rFonts w:hint="eastAsia"/>
+        </w:rPr>
+        <w:t xml:space="preserve"> to train A.I. </w:t>
+      </w:r>
+      <w:r>
+        <w:rPr>
+          <w:rFonts w:hint="eastAsia"/>
+        </w:rPr>
+        <w:t>W</w:t>
+      </w:r>
+      <w:r>
+        <w:rPr>
+          <w:rFonts w:hint="eastAsia"/>
+        </w:rPr>
+        <w:t xml:space="preserve">e believe </w:t>
+      </w:r>
+      <w:r>
+        <w:rPr>
+          <w:rFonts w:hint="eastAsia"/>
+        </w:rPr>
+        <w:t xml:space="preserve">that </w:t>
+      </w:r>
+      <w:r>
+        <w:rPr>
+          <w:rFonts w:hint="eastAsia"/>
+        </w:rPr>
+        <w:t>it should</w:t>
+      </w:r>
+      <w:r>
+        <w:t xml:space="preserve"> be </w:t>
       </w:r>
       <w:r>
         <w:rPr>
@@ -315,46 +523,100 @@
         </w:rPr>
         <w:t xml:space="preserve">the </w:t>
       </w:r>
+      <w:r>
+        <w:t>most challenging</w:t>
+      </w:r>
+      <w:r>
+        <w:rPr>
+          <w:rFonts w:hint="eastAsia"/>
+        </w:rPr>
+        <w:t xml:space="preserve"> problem</w:t>
+      </w:r>
+      <w:r>
+        <w:rPr>
+          <w:rFonts w:hint="eastAsia"/>
+        </w:rPr>
+        <w:t xml:space="preserve"> to correctly select data</w:t>
+      </w:r>
+      <w:r>
+        <w:t xml:space="preserve">. </w:t>
+      </w:r>
+      <w:r>
+        <w:rPr>
+          <w:rFonts w:hint="eastAsia"/>
+        </w:rPr>
+        <w:t xml:space="preserve">The second problem we have to consider is the </w:t>
+      </w:r>
+      <w:r>
+        <w:t>“</w:t>
+      </w:r>
       <w:proofErr w:type="spellStart"/>
       <w:r>
-        <w:t>Weibo</w:t>
+        <w:rPr>
+          <w:rFonts w:hint="eastAsia"/>
+        </w:rPr>
+        <w:t>overfitting</w:t>
       </w:r>
       <w:proofErr w:type="spellEnd"/>
       <w:r>
-        <w:t xml:space="preserve">. We are going to </w:t>
-      </w:r>
-      <w:r>
-        <w:rPr>
-          <w:rFonts w:hint="eastAsia"/>
-        </w:rPr>
-        <w:t>create</w:t>
-      </w:r>
-      <w:r>
-        <w:t xml:space="preserve"> an </w:t>
-      </w:r>
-      <w:r>
-        <w:t xml:space="preserve">A.I using that data, </w:t>
-      </w:r>
-      <w:r>
-        <w:rPr>
-          <w:rFonts w:hint="eastAsia"/>
-        </w:rPr>
-        <w:t xml:space="preserve">and </w:t>
-      </w:r>
-      <w:r>
-        <w:t xml:space="preserve">train it. Finally the A.I is going to make </w:t>
-      </w:r>
-      <w:r>
-        <w:t xml:space="preserve">a </w:t>
-      </w:r>
-      <w:r>
-        <w:t xml:space="preserve">decision if a user will </w:t>
-      </w:r>
-      <w:r>
-        <w:t xml:space="preserve">choose to </w:t>
-      </w:r>
-      <w:r>
-        <w:t>follow an item</w:t>
+        <w:t>”</w:t>
+      </w:r>
+      <w:r>
+        <w:rPr>
+          <w:rFonts w:hint="eastAsia"/>
+        </w:rPr>
+        <w:t xml:space="preserve">. If our predictor is too optimized on training data, </w:t>
+      </w:r>
+      <w:r>
+        <w:rPr>
+          <w:rFonts w:hint="eastAsia"/>
+        </w:rPr>
+        <w:t>a</w:t>
+      </w:r>
+      <w:r>
+        <w:rPr>
+          <w:rFonts w:hint="eastAsia"/>
+        </w:rPr>
+        <w:t xml:space="preserve"> precision on t</w:t>
+      </w:r>
+      <w:r>
+        <w:rPr>
+          <w:rFonts w:hint="eastAsia"/>
+        </w:rPr>
+        <w:t>he test da</w:t>
+      </w:r>
+      <w:r>
+        <w:rPr>
+          <w:rFonts w:hint="eastAsia"/>
+        </w:rPr>
+        <w:t xml:space="preserve">ta could be very low. </w:t>
+      </w:r>
+      <w:r>
+        <w:rPr>
+          <w:rFonts w:hint="eastAsia"/>
+        </w:rPr>
+        <w:t xml:space="preserve">We have to deal with this problem using regularization or something like that. </w:t>
+      </w:r>
+      <w:r>
+        <w:rPr>
+          <w:rFonts w:hint="eastAsia"/>
+        </w:rPr>
+        <w:t xml:space="preserve">The third most important </w:t>
+      </w:r>
+      <w:r>
+        <w:rPr>
+          <w:rFonts w:hint="eastAsia"/>
+        </w:rPr>
+        <w:t xml:space="preserve">problem </w:t>
+      </w:r>
+      <w:r>
+        <w:rPr>
+          <w:rFonts w:hint="eastAsia"/>
+        </w:rPr>
+        <w:t xml:space="preserve">of this </w:t>
+      </w:r>
+      <w:r>
+        <w:t>proposal</w:t>
       </w:r>
       <w:r>
         <w:rPr>
@@ -363,69 +625,22 @@
         <w:t xml:space="preserve"> </w:t>
       </w:r>
       <w:r>
-        <w:t xml:space="preserve">(a person, a group, a product anything) recommended. </w:t>
-      </w:r>
-    </w:p>
-    <w:p>
-      <w:pPr>
-        <w:ind w:firstLineChars="150" w:firstLine="300"/>
-        <w:rPr>
-          <w:rFonts w:hint="eastAsia"/>
-        </w:rPr>
-      </w:pPr>
-      <w:r>
-        <w:rPr>
-          <w:rFonts w:hint="eastAsia"/>
-        </w:rPr>
-        <w:t xml:space="preserve">The </w:t>
-      </w:r>
-      <w:r>
-        <w:rPr>
-          <w:rFonts w:hint="eastAsia"/>
-        </w:rPr>
-        <w:t xml:space="preserve">A.I </w:t>
-      </w:r>
-      <w:r>
-        <w:rPr>
-          <w:rFonts w:hint="eastAsia"/>
-        </w:rPr>
-        <w:t xml:space="preserve">predictor may perform a regression based on training data, but there could be a lot of noise in the raw data. Thus, we have to choose data to train A.I. </w:t>
-      </w:r>
-      <w:r>
-        <w:rPr>
-          <w:rFonts w:hint="eastAsia"/>
-        </w:rPr>
-        <w:t>W</w:t>
-      </w:r>
-      <w:r>
-        <w:rPr>
-          <w:rFonts w:hint="eastAsia"/>
-        </w:rPr>
-        <w:t xml:space="preserve">e believe </w:t>
-      </w:r>
-      <w:r>
-        <w:rPr>
-          <w:rFonts w:hint="eastAsia"/>
-        </w:rPr>
-        <w:t xml:space="preserve">that </w:t>
-      </w:r>
-      <w:r>
-        <w:rPr>
-          <w:rFonts w:hint="eastAsia"/>
-        </w:rPr>
-        <w:t>it should</w:t>
-      </w:r>
-      <w:r>
-        <w:t xml:space="preserve"> be </w:t>
-      </w:r>
-      <w:r>
-        <w:rPr>
-          <w:rFonts w:hint="eastAsia"/>
-        </w:rPr>
-        <w:t xml:space="preserve">the </w:t>
-      </w:r>
-      <w:r>
-        <w:t>most challenging</w:t>
+        <w:rPr>
+          <w:rFonts w:hint="eastAsia"/>
+        </w:rPr>
+        <w:t xml:space="preserve">is the </w:t>
+      </w:r>
+      <w:r>
+        <w:t>“</w:t>
+      </w:r>
+      <w:r>
+        <w:rPr>
+          <w:rFonts w:hint="eastAsia"/>
+        </w:rPr>
+        <w:t>cold-start</w:t>
+      </w:r>
+      <w:r>
+        <w:t>”</w:t>
       </w:r>
       <w:r>
         <w:rPr>
@@ -437,123 +652,25 @@
         <w:rPr>
           <w:rFonts w:hint="eastAsia"/>
         </w:rPr>
-        <w:t xml:space="preserve"> to correctly select data to train predictor</w:t>
-      </w:r>
-      <w:r>
         <w:t xml:space="preserve">. </w:t>
       </w:r>
       <w:r>
         <w:rPr>
           <w:rFonts w:hint="eastAsia"/>
         </w:rPr>
-        <w:t xml:space="preserve">The second problem we have to consider is the </w:t>
-      </w:r>
-      <w:r>
-        <w:t>“</w:t>
-      </w:r>
-      <w:proofErr w:type="spellStart"/>
-      <w:r>
-        <w:rPr>
-          <w:rFonts w:hint="eastAsia"/>
-        </w:rPr>
-        <w:t>overfitting</w:t>
-      </w:r>
-      <w:proofErr w:type="spellEnd"/>
-      <w:r>
-        <w:t>”</w:t>
-      </w:r>
-      <w:r>
-        <w:rPr>
-          <w:rFonts w:hint="eastAsia"/>
-        </w:rPr>
-        <w:t xml:space="preserve">. If our predictor is too optimized on training data, </w:t>
-      </w:r>
-      <w:r>
-        <w:rPr>
-          <w:rFonts w:hint="eastAsia"/>
-        </w:rPr>
-        <w:t>a</w:t>
-      </w:r>
-      <w:r>
-        <w:rPr>
-          <w:rFonts w:hint="eastAsia"/>
-        </w:rPr>
-        <w:t xml:space="preserve"> precision on t</w:t>
-      </w:r>
-      <w:r>
-        <w:rPr>
-          <w:rFonts w:hint="eastAsia"/>
-        </w:rPr>
-        <w:t>he test da</w:t>
-      </w:r>
-      <w:r>
-        <w:rPr>
-          <w:rFonts w:hint="eastAsia"/>
-        </w:rPr>
-        <w:t xml:space="preserve">ta could be very low. The third most important </w:t>
-      </w:r>
-      <w:r>
-        <w:rPr>
-          <w:rFonts w:hint="eastAsia"/>
-        </w:rPr>
-        <w:t xml:space="preserve">problem </w:t>
-      </w:r>
-      <w:r>
-        <w:rPr>
-          <w:rFonts w:hint="eastAsia"/>
-        </w:rPr>
-        <w:t xml:space="preserve">of this </w:t>
-      </w:r>
-      <w:r>
-        <w:t>proposal</w:t>
+        <w:t xml:space="preserve">It </w:t>
+      </w:r>
+      <w:r>
+        <w:rPr>
+          <w:rFonts w:hint="eastAsia"/>
+        </w:rPr>
+        <w:t>happens</w:t>
       </w:r>
       <w:r>
         <w:rPr>
           <w:rFonts w:hint="eastAsia"/>
         </w:rPr>
         <w:t xml:space="preserve"> </w:t>
-      </w:r>
-      <w:r>
-        <w:rPr>
-          <w:rFonts w:hint="eastAsia"/>
-        </w:rPr>
-        <w:t xml:space="preserve">is the </w:t>
-      </w:r>
-      <w:r>
-        <w:t>“</w:t>
-      </w:r>
-      <w:r>
-        <w:rPr>
-          <w:rFonts w:hint="eastAsia"/>
-        </w:rPr>
-        <w:t>cold-start</w:t>
-      </w:r>
-      <w:r>
-        <w:t>”</w:t>
-      </w:r>
-      <w:r>
-        <w:rPr>
-          <w:rFonts w:hint="eastAsia"/>
-        </w:rPr>
-        <w:t xml:space="preserve"> problem</w:t>
-      </w:r>
-      <w:r>
-        <w:rPr>
-          <w:rFonts w:hint="eastAsia"/>
-        </w:rPr>
-        <w:t xml:space="preserve">. </w:t>
-      </w:r>
-      <w:r>
-        <w:rPr>
-          <w:rFonts w:hint="eastAsia"/>
-        </w:rPr>
-        <w:t xml:space="preserve">It </w:t>
-      </w:r>
-      <w:r>
-        <w:rPr>
-          <w:rFonts w:hint="eastAsia"/>
-        </w:rPr>
-        <w:t xml:space="preserve">is </w:t>
       </w:r>
       <w:r>
         <w:rPr>
@@ -581,15 +698,24 @@
     <w:p>
       <w:pPr>
         <w:ind w:firstLineChars="150" w:firstLine="300"/>
-        <w:rPr>
-          <w:rFonts w:hint="eastAsia"/>
-        </w:rPr>
-      </w:pPr>
-      <w:r>
-        <w:rPr>
-          <w:rFonts w:hint="eastAsia"/>
-        </w:rPr>
-        <w:t>We are going to pick only part of entire dataset although w</w:t>
+      </w:pPr>
+      <w:r>
+        <w:rPr>
+          <w:rFonts w:hint="eastAsia"/>
+        </w:rPr>
+        <w:t xml:space="preserve">We are going to pick </w:t>
+      </w:r>
+      <w:r>
+        <w:rPr>
+          <w:rFonts w:hint="eastAsia"/>
+        </w:rPr>
+        <w:t>sub-data among</w:t>
+      </w:r>
+      <w:r>
+        <w:rPr>
+          <w:rFonts w:hint="eastAsia"/>
+        </w:rPr>
+        <w:t xml:space="preserve"> entire dataset although w</w:t>
       </w:r>
       <w:r>
         <w:t xml:space="preserve">e </w:t>
@@ -732,32 +858,23 @@
     </w:p>
     <w:p>
       <w:pPr>
-        <w:ind w:firstLineChars="150" w:firstLine="300"/>
-      </w:pPr>
+        <w:rPr>
+          <w:b/>
+          <w:sz w:val="22"/>
+        </w:rPr>
+      </w:pPr>
+      <w:r>
+        <w:rPr>
+          <w:b/>
+          <w:sz w:val="22"/>
+        </w:rPr>
+        <w:lastRenderedPageBreak/>
+        <w:t>3. METHOD</w:t>
+      </w:r>
     </w:p>
     <w:p>
       <w:pPr>
-        <w:rPr>
-          <w:rFonts w:hint="eastAsia"/>
-          <w:b/>
-          <w:sz w:val="22"/>
-        </w:rPr>
-      </w:pPr>
-      <w:r>
-        <w:rPr>
-          <w:b/>
-          <w:sz w:val="22"/>
-        </w:rPr>
-        <w:lastRenderedPageBreak/>
-        <w:t>3. METHOD</w:t>
-      </w:r>
-    </w:p>
-    <w:p>
-      <w:pPr>
         <w:ind w:firstLineChars="150" w:firstLine="300"/>
-        <w:rPr>
-          <w:rFonts w:hint="eastAsia"/>
-        </w:rPr>
       </w:pPr>
       <w:r>
         <w:rPr>
@@ -837,9 +954,6 @@
         </w:numPr>
         <w:spacing w:after="48"/>
         <w:ind w:leftChars="0" w:left="658" w:hanging="357"/>
-        <w:rPr>
-          <w:rFonts w:hint="eastAsia"/>
-        </w:rPr>
       </w:pPr>
       <w:r>
         <w:rPr>
@@ -863,9 +977,6 @@
         </w:numPr>
         <w:spacing w:after="48"/>
         <w:ind w:leftChars="0" w:left="658" w:hanging="357"/>
-        <w:rPr>
-          <w:rFonts w:hint="eastAsia"/>
-        </w:rPr>
       </w:pPr>
       <w:r>
         <w:rPr>
@@ -883,9 +994,6 @@
         </w:numPr>
         <w:spacing w:afterLines="80"/>
         <w:ind w:leftChars="0" w:left="658" w:hanging="357"/>
-        <w:rPr>
-          <w:rFonts w:hint="eastAsia"/>
-        </w:rPr>
       </w:pPr>
       <w:r>
         <w:rPr>
@@ -903,9 +1011,6 @@
     <w:p>
       <w:pPr>
         <w:ind w:firstLineChars="150" w:firstLine="300"/>
-        <w:rPr>
-          <w:rFonts w:hint="eastAsia"/>
-        </w:rPr>
       </w:pPr>
       <w:r>
         <w:rPr>
@@ -1062,81 +1167,171 @@
           <w:rFonts w:hint="eastAsia"/>
           <w:szCs w:val="20"/>
         </w:rPr>
-        <w:t>going to adopt several enhancement</w:t>
-      </w:r>
-      <w:r>
-        <w:rPr>
-          <w:rFonts w:hint="eastAsia"/>
-          <w:szCs w:val="20"/>
-        </w:rPr>
+        <w:t xml:space="preserve">going to </w:t>
+      </w:r>
+      <w:r>
+        <w:rPr>
+          <w:rFonts w:hint="eastAsia"/>
+          <w:szCs w:val="20"/>
+        </w:rPr>
+        <w:t>consider</w:t>
+      </w:r>
+      <w:r>
+        <w:rPr>
+          <w:rFonts w:hint="eastAsia"/>
+          <w:szCs w:val="20"/>
+        </w:rPr>
+        <w:t xml:space="preserve"> </w:t>
+      </w:r>
+      <w:r>
+        <w:rPr>
+          <w:rFonts w:hint="eastAsia"/>
+          <w:szCs w:val="20"/>
+        </w:rPr>
+        <w:t>some</w:t>
+      </w:r>
+      <w:r>
+        <w:rPr>
+          <w:rFonts w:hint="eastAsia"/>
+          <w:szCs w:val="20"/>
+        </w:rPr>
+        <w:t xml:space="preserve"> </w:t>
+      </w:r>
+      <w:r>
+        <w:rPr>
+          <w:rFonts w:hint="eastAsia"/>
+          <w:szCs w:val="20"/>
+        </w:rPr>
+        <w:t>features to enhance our</w:t>
+      </w:r>
+      <w:r>
+        <w:rPr>
+          <w:rFonts w:hint="eastAsia"/>
+          <w:szCs w:val="20"/>
+        </w:rPr>
+        <w:t xml:space="preserve"> basic predictor. </w:t>
+      </w:r>
+      <w:r>
+        <w:t xml:space="preserve">The first </w:t>
+      </w:r>
+      <w:r>
+        <w:rPr>
+          <w:rFonts w:hint="eastAsia"/>
+        </w:rPr>
+        <w:t xml:space="preserve">one </w:t>
+      </w:r>
+      <w:r>
+        <w:t xml:space="preserve">is temporal dynamics. This means </w:t>
+      </w:r>
+      <w:r>
+        <w:rPr>
+          <w:rFonts w:hint="eastAsia"/>
+        </w:rPr>
+        <w:t>trends of items.</w:t>
+      </w:r>
+      <w:r>
+        <w:t xml:space="preserve"> </w:t>
+      </w:r>
+      <w:r>
+        <w:rPr>
+          <w:rFonts w:hint="eastAsia"/>
+        </w:rPr>
+        <w:t xml:space="preserve">If </w:t>
+      </w:r>
+      <w:r>
+        <w:rPr>
+          <w:rFonts w:hint="eastAsia"/>
+        </w:rPr>
+        <w:t xml:space="preserve">an item is recommended to a user and the item is very trendy at that time, </w:t>
+      </w:r>
+      <w:r>
+        <w:t xml:space="preserve">the </w:t>
+      </w:r>
+      <w:r>
+        <w:rPr>
+          <w:rFonts w:hint="eastAsia"/>
+        </w:rPr>
+        <w:t xml:space="preserve">probability of </w:t>
+      </w:r>
+      <w:r>
+        <w:t>user</w:t>
+      </w:r>
+      <w:r>
+        <w:t>’</w:t>
+      </w:r>
+      <w:r>
         <w:t>s</w:t>
       </w:r>
       <w:r>
         <w:rPr>
           <w:rFonts w:hint="eastAsia"/>
-          <w:szCs w:val="20"/>
-        </w:rPr>
-        <w:t xml:space="preserve"> on the basic predictor. </w:t>
-      </w:r>
-      <w:r>
-        <w:t xml:space="preserve">The first </w:t>
-      </w:r>
-      <w:r>
-        <w:rPr>
-          <w:rFonts w:hint="eastAsia"/>
-        </w:rPr>
-        <w:t xml:space="preserve">one </w:t>
-      </w:r>
-      <w:r>
-        <w:t xml:space="preserve">is temporal dynamics. This means </w:t>
-      </w:r>
-      <w:r>
-        <w:rPr>
-          <w:rFonts w:hint="eastAsia"/>
-        </w:rPr>
-        <w:t>trends of items.</w:t>
-      </w:r>
-      <w:r>
+        </w:rPr>
+        <w:t xml:space="preserve"> acceptance should be</w:t>
+      </w:r>
+      <w:r>
+        <w:t xml:space="preserve"> high. </w:t>
+      </w:r>
+      <w:r>
+        <w:rPr>
+          <w:rFonts w:hint="eastAsia"/>
+        </w:rPr>
+        <w:t xml:space="preserve">The second is </w:t>
+      </w:r>
+      <w:r>
+        <w:t>a users’ active period.</w:t>
+      </w:r>
+      <w:r>
+        <w:rPr>
+          <w:rFonts w:hint="eastAsia"/>
+        </w:rPr>
         <w:t xml:space="preserve"> </w:t>
       </w:r>
       <w:r>
         <w:rPr>
           <w:rFonts w:hint="eastAsia"/>
         </w:rPr>
-        <w:t xml:space="preserve">If </w:t>
-      </w:r>
-      <w:r>
-        <w:rPr>
-          <w:rFonts w:hint="eastAsia"/>
-        </w:rPr>
-        <w:t xml:space="preserve">an item is recommended to a user and the item is very trendy at that time, </w:t>
-      </w:r>
-      <w:r>
-        <w:t xml:space="preserve">the </w:t>
-      </w:r>
-      <w:r>
-        <w:rPr>
-          <w:rFonts w:hint="eastAsia"/>
-        </w:rPr>
-        <w:t xml:space="preserve">probability of </w:t>
-      </w:r>
-      <w:r>
-        <w:t>user</w:t>
-      </w:r>
-      <w:r>
-        <w:t>’</w:t>
-      </w:r>
-      <w:r>
-        <w:t>s</w:t>
-      </w:r>
-      <w:r>
-        <w:rPr>
-          <w:rFonts w:hint="eastAsia"/>
-        </w:rPr>
-        <w:t xml:space="preserve"> acceptance should be</w:t>
-      </w:r>
-      <w:r>
-        <w:t xml:space="preserve"> relatively high. </w:t>
+        <w:t xml:space="preserve">It is </w:t>
+      </w:r>
+      <w:r>
+        <w:t>anothe</w:t>
+      </w:r>
+      <w:r>
+        <w:rPr>
+          <w:rFonts w:hint="eastAsia"/>
+        </w:rPr>
+        <w:t xml:space="preserve">r aspect of temporal information on the </w:t>
+      </w:r>
+      <w:proofErr w:type="spellStart"/>
+      <w:r>
+        <w:rPr>
+          <w:rFonts w:hint="eastAsia"/>
+        </w:rPr>
+        <w:t>Weibo</w:t>
+      </w:r>
+      <w:proofErr w:type="spellEnd"/>
+      <w:r>
+        <w:rPr>
+          <w:rFonts w:hint="eastAsia"/>
+        </w:rPr>
+        <w:t xml:space="preserve"> data. If a user is very active </w:t>
+      </w:r>
+      <w:r>
+        <w:rPr>
+          <w:rFonts w:hint="eastAsia"/>
+        </w:rPr>
+        <w:t>at certain period of time, then he/she may accept item which is recommended at that period of time</w:t>
+      </w:r>
+      <w:r>
+        <w:rPr>
+          <w:rFonts w:hint="eastAsia"/>
+        </w:rPr>
+        <w:t xml:space="preserve"> with high probability</w:t>
+      </w:r>
+      <w:r>
+        <w:rPr>
+          <w:rFonts w:hint="eastAsia"/>
+        </w:rPr>
+        <w:t>.</w:t>
       </w:r>
       <w:r>
         <w:rPr>
@@ -1144,48 +1339,10 @@
           <w:i/>
           <w:color w:val="FF0000"/>
         </w:rPr>
-        <w:t xml:space="preserve">The second is </w:t>
-      </w:r>
-      <w:r>
-        <w:rPr>
-          <w:i/>
-          <w:color w:val="FF0000"/>
-        </w:rPr>
-        <w:t>a users’ active period. Suppose</w:t>
-      </w:r>
-      <w:r>
-        <w:rPr>
-          <w:rFonts w:hint="eastAsia"/>
-          <w:i/>
-          <w:color w:val="FF0000"/>
-        </w:rPr>
-        <w:t>d</w:t>
-      </w:r>
-      <w:r>
-        <w:rPr>
-          <w:i/>
-          <w:color w:val="FF0000"/>
-        </w:rPr>
-        <w:t xml:space="preserve"> a user is really actively doing </w:t>
-      </w:r>
-      <w:proofErr w:type="spellStart"/>
-      <w:r>
-        <w:rPr>
-          <w:i/>
-          <w:color w:val="FF0000"/>
-        </w:rPr>
-        <w:t>Weibo</w:t>
-      </w:r>
-      <w:proofErr w:type="spellEnd"/>
-      <w:r>
-        <w:rPr>
-          <w:i/>
-          <w:color w:val="FF0000"/>
-        </w:rPr>
-        <w:t xml:space="preserve"> at the moment. And there is a recommendation one item to that user. There would be a stronger chance to accept the item compared to when the user is not so active.</w:t>
-      </w:r>
-      <w:r>
-        <w:t xml:space="preserve"> The </w:t>
+        <w:t xml:space="preserve"> </w:t>
+      </w:r>
+      <w:r>
+        <w:t xml:space="preserve">The </w:t>
       </w:r>
       <w:r>
         <w:rPr>
@@ -1200,7 +1357,25 @@
         <w:rPr>
           <w:rFonts w:hint="eastAsia"/>
         </w:rPr>
-        <w:t xml:space="preserve">The training data generates very sparse matrix due to the very limited explicit </w:t>
+        <w:t>Training</w:t>
+      </w:r>
+      <w:r>
+        <w:rPr>
+          <w:rFonts w:hint="eastAsia"/>
+        </w:rPr>
+        <w:t xml:space="preserve"> data </w:t>
+      </w:r>
+      <w:r>
+        <w:rPr>
+          <w:rFonts w:hint="eastAsia"/>
+        </w:rPr>
+        <w:t xml:space="preserve">may </w:t>
+      </w:r>
+      <w:r>
+        <w:rPr>
+          <w:rFonts w:hint="eastAsia"/>
+        </w:rPr>
+        <w:t xml:space="preserve">generate very sparse matrix due to the very limited explicit </w:t>
       </w:r>
       <w:r>
         <w:t>information</w:t>
@@ -1218,10 +1393,31 @@
         <w:rPr>
           <w:rFonts w:hint="eastAsia"/>
         </w:rPr>
-        <w:t>It may degrade our predictor in terms of precision. Thus, w</w:t>
-      </w:r>
-      <w:r>
-        <w:t>e are going to focus more on users who are similar to the target user. If there are some common items among the users, we could guess that the target user also could be interested in the items.</w:t>
+        <w:t xml:space="preserve">It </w:t>
+      </w:r>
+      <w:r>
+        <w:rPr>
+          <w:rFonts w:hint="eastAsia"/>
+        </w:rPr>
+        <w:t xml:space="preserve">should </w:t>
+      </w:r>
+      <w:r>
+        <w:rPr>
+          <w:rFonts w:hint="eastAsia"/>
+        </w:rPr>
+        <w:t>degrade our predictor in terms of precision. Thus, w</w:t>
+      </w:r>
+      <w:r>
+        <w:t xml:space="preserve">e are going to focus more on users who are similar to the target user. If there are some common items among the users, we could guess that the target user also </w:t>
+      </w:r>
+      <w:r>
+        <w:rPr>
+          <w:rFonts w:hint="eastAsia"/>
+        </w:rPr>
+        <w:t>should</w:t>
+      </w:r>
+      <w:r>
+        <w:t xml:space="preserve"> be interested in the items.</w:t>
       </w:r>
       <w:r>
         <w:rPr>
@@ -1262,9 +1458,6 @@
     <w:p>
       <w:pPr>
         <w:ind w:firstLineChars="150" w:firstLine="300"/>
-        <w:rPr>
-          <w:rFonts w:hint="eastAsia"/>
-        </w:rPr>
       </w:pPr>
       <w:r>
         <w:t xml:space="preserve">We </w:t>
@@ -2485,7 +2678,7 @@
   <a:extraClrSchemeLst/>
   <a:extLst>
     <a:ext uri="{05A4C25C-085E-4340-85A3-A5531E510DB2}">
-      <thm15:themeFamily xmlns:thm15="http://schemas.microsoft.com/office/thememl/2012/main" xmlns="" name="Office Theme" id="{62F939B6-93AF-4DB8-9C6B-D6C7DFDC589F}" vid="{4A3C46E8-61CC-4603-A589-7422A47A8E4A}"/>
+      <thm15:themeFamily xmlns="" xmlns:thm15="http://schemas.microsoft.com/office/thememl/2012/main" name="Office Theme" id="{62F939B6-93AF-4DB8-9C6B-D6C7DFDC589F}" vid="{4A3C46E8-61CC-4603-A589-7422A47A8E4A}"/>
     </a:ext>
   </a:extLst>
 </a:theme>
@@ -2496,7 +2689,7 @@
 </file>
 
 <file path=customXml/itemProps1.xml><?xml version="1.0" encoding="utf-8"?>
-<ds:datastoreItem xmlns:ds="http://schemas.openxmlformats.org/officeDocument/2006/customXml" ds:itemID="{732D97A1-6862-49D6-8652-AAA1192527C6}">
+<ds:datastoreItem xmlns:ds="http://schemas.openxmlformats.org/officeDocument/2006/customXml" ds:itemID="{14615D65-7E4A-4EF5-8BD5-7E289FD5ACD9}">
   <ds:schemaRefs>
     <ds:schemaRef ds:uri="http://schemas.openxmlformats.org/officeDocument/2006/bibliography"/>
   </ds:schemaRefs>

</xml_diff>